<commit_message>
Personal- und Possesivpronomen eingefügt für feminine und maskuline Anredeformen ... Hab endlich verstanden wie das mit den Pronomen funktioniert ... sehr nice.
</commit_message>
<xml_diff>
--- a/Bricks/Abschiedswort/Abschiedswort.docx
+++ b/Bricks/Abschiedswort/Abschiedswort.docx
@@ -36,7 +36,19 @@
         <w:rPr>
           <w:rFonts w:ascii="Arial" w:hAnsi="Arial" w:cs="Arial"/>
         </w:rPr>
-        <w:t>Wir vertrauen ihn der Liebe Gottes an, die in Jesus Christus ist und von der uns auch der Tod nicht trennen kann.</w:t>
+        <w:t xml:space="preserve">Wir vertrauen </w:t>
+      </w:r>
+      <w:r>
+        <w:rPr>
+          <w:rFonts w:ascii="Arial" w:hAnsi="Arial" w:cs="Arial"/>
+        </w:rPr>
+        <w:t>PERSONALPRONOMENA</w:t>
+      </w:r>
+      <w:r>
+        <w:rPr>
+          <w:rFonts w:ascii="Arial" w:hAnsi="Arial" w:cs="Arial"/>
+        </w:rPr>
+        <w:t xml:space="preserve"> der Liebe Gottes an, die in Jesus Christus ist und von der uns auch der Tod nicht trennen kann.</w:t>
       </w:r>
     </w:p>
     <w:sectPr>

</xml_diff>